<commit_message>
Subi el archivo en word de como funcionan los metodos y posibles mejoras
</commit_message>
<xml_diff>
--- a/Trabajo final/Primeros dos puntos.docx
+++ b/Trabajo final/Primeros dos puntos.docx
@@ -4,12 +4,32 @@
   <w:body>
     <w:p>
       <w:pPr>
+        <w:tabs>
+          <w:tab w:val="num" w:pos="720"/>
+        </w:tabs>
+        <w:ind w:left="720" w:hanging="360"/>
+        <w:rPr>
+          <w:b/>
+          <w:bCs/>
+          <w:u w:val="single"/>
+        </w:rPr>
+      </w:pPr>
+      <w:r>
+        <w:rPr>
+          <w:b/>
+          <w:bCs/>
+          <w:u w:val="single"/>
+        </w:rPr>
+        <w:t>Explicación de los métodos:</w:t>
+      </w:r>
+    </w:p>
+    <w:p>
+      <w:pPr>
         <w:numPr>
           <w:ilvl w:val="0"/>
           <w:numId w:val="1"/>
         </w:numPr>
       </w:pPr>
-      <w:proofErr w:type="spellStart"/>
       <w:r>
         <w:rPr>
           <w:b/>
@@ -18,9 +38,58 @@
           <w:iCs/>
           <w:lang w:val="es-419"/>
         </w:rPr>
-        <w:t>CrearArbol</w:t>
-      </w:r>
-      <w:proofErr w:type="spellEnd"/>
+        <w:t xml:space="preserve">CrearArbol (Clasificador clasificador): </w:t>
+      </w:r>
+      <w:r>
+        <w:rPr>
+          <w:lang w:val="es-419"/>
+        </w:rPr>
+        <w:t xml:space="preserve">es un </w:t>
+      </w:r>
+      <w:r>
+        <w:rPr>
+          <w:lang w:val="es-419"/>
+        </w:rPr>
+        <w:t>método</w:t>
+      </w:r>
+      <w:r>
+        <w:rPr>
+          <w:lang w:val="es-419"/>
+        </w:rPr>
+        <w:t xml:space="preserve"> que arma un </w:t>
+      </w:r>
+      <w:r>
+        <w:rPr>
+          <w:lang w:val="es-419"/>
+        </w:rPr>
+        <w:t>árbol</w:t>
+      </w:r>
+      <w:r>
+        <w:rPr>
+          <w:lang w:val="es-419"/>
+        </w:rPr>
+        <w:t xml:space="preserve"> de </w:t>
+      </w:r>
+      <w:r>
+        <w:rPr>
+          <w:lang w:val="es-419"/>
+        </w:rPr>
+        <w:t>decisión</w:t>
+      </w:r>
+      <w:r>
+        <w:rPr>
+          <w:lang w:val="es-419"/>
+        </w:rPr>
+        <w:t xml:space="preserve"> completo usando los datos que tiene ‘Clasificador’. Es decir: Es un método que construye un árbol de preguntas y respuestas a partir de los datos, hasta que en cada rama ya no se pueda seguir preguntando y se dé una respuesta final.</w:t>
+      </w:r>
+    </w:p>
+    <w:p>
+      <w:pPr>
+        <w:numPr>
+          <w:ilvl w:val="0"/>
+          <w:numId w:val="1"/>
+        </w:numPr>
+      </w:pPr>
       <w:r>
         <w:rPr>
           <w:b/>
@@ -29,126 +98,74 @@
           <w:iCs/>
           <w:lang w:val="es-419"/>
         </w:rPr>
-        <w:t xml:space="preserve"> (Clasificador clasificador): </w:t>
-      </w:r>
-      <w:r>
-        <w:rPr>
-          <w:lang w:val="es-419"/>
-        </w:rPr>
-        <w:t xml:space="preserve">es un </w:t>
-      </w:r>
-      <w:proofErr w:type="spellStart"/>
-      <w:r>
-        <w:rPr>
-          <w:lang w:val="es-419"/>
-        </w:rPr>
-        <w:t>metodo</w:t>
-      </w:r>
-      <w:proofErr w:type="spellEnd"/>
-      <w:r>
-        <w:rPr>
-          <w:lang w:val="es-419"/>
-        </w:rPr>
-        <w:t xml:space="preserve"> que arma un </w:t>
-      </w:r>
-      <w:proofErr w:type="spellStart"/>
-      <w:r>
-        <w:rPr>
-          <w:lang w:val="es-419"/>
-        </w:rPr>
-        <w:t>arbol</w:t>
-      </w:r>
-      <w:proofErr w:type="spellEnd"/>
-      <w:r>
-        <w:rPr>
-          <w:lang w:val="es-419"/>
-        </w:rPr>
-        <w:t xml:space="preserve"> de </w:t>
-      </w:r>
-      <w:proofErr w:type="spellStart"/>
-      <w:r>
-        <w:rPr>
-          <w:lang w:val="es-419"/>
-        </w:rPr>
-        <w:t>decision</w:t>
-      </w:r>
-      <w:proofErr w:type="spellEnd"/>
-      <w:r>
-        <w:rPr>
-          <w:lang w:val="es-419"/>
-        </w:rPr>
-        <w:t xml:space="preserve"> completo usando los datos que tiene ‘Clasificador’. Es decir: Es un método que construye un árbol de preguntas y respuestas a partir de los datos, hasta que en cada rama ya no se pueda seguir preguntando y se dé una respuesta final.</w:t>
+        <w:t xml:space="preserve">Consulta1: </w:t>
+      </w:r>
+      <w:r>
+        <w:rPr>
+          <w:lang w:val="es-419"/>
+        </w:rPr>
+        <w:t xml:space="preserve">Este método tiene como objetivo recorrer todo el árbol de decisión y devolver un texto con todas las posibles predicciones que el árbol puede calcular. Es </w:t>
+      </w:r>
+      <w:r>
+        <w:rPr>
+          <w:lang w:val="es-419"/>
+        </w:rPr>
+        <w:t>decir,</w:t>
+      </w:r>
+      <w:r>
+        <w:rPr>
+          <w:lang w:val="es-419"/>
+        </w:rPr>
+        <w:t xml:space="preserve"> el </w:t>
+      </w:r>
+      <w:r>
+        <w:rPr>
+          <w:lang w:val="es-419"/>
+        </w:rPr>
+        <w:t>método</w:t>
+      </w:r>
+      <w:r>
+        <w:rPr>
+          <w:lang w:val="es-419"/>
+        </w:rPr>
+        <w:t xml:space="preserve"> recorre el </w:t>
+      </w:r>
+      <w:r>
+        <w:rPr>
+          <w:lang w:val="es-419"/>
+        </w:rPr>
+        <w:t>árbol</w:t>
+      </w:r>
+      <w:r>
+        <w:rPr>
+          <w:lang w:val="es-419"/>
+        </w:rPr>
+        <w:t xml:space="preserve"> y agarra los valores de los nodos construyendo una cadena con todos esos valores.</w:t>
       </w:r>
     </w:p>
     <w:p>
       <w:pPr>
-        <w:numPr>
-          <w:ilvl w:val="0"/>
-          <w:numId w:val="1"/>
-        </w:numPr>
-      </w:pPr>
-      <w:r>
         <w:rPr>
           <w:b/>
           <w:bCs/>
-          <w:i/>
-          <w:iCs/>
-          <w:lang w:val="es-419"/>
-        </w:rPr>
-        <w:t xml:space="preserve">Consulta1: </w:t>
-      </w:r>
-      <w:r>
-        <w:rPr>
-          <w:lang w:val="es-419"/>
-        </w:rPr>
-        <w:t xml:space="preserve">Este método tiene como objetivo recorrer todo el árbol de decisión y devolver un texto con todas las posibles predicciones que el árbol puede calcular. Es </w:t>
-      </w:r>
-      <w:proofErr w:type="gramStart"/>
-      <w:r>
-        <w:rPr>
-          <w:lang w:val="es-419"/>
-        </w:rPr>
-        <w:t>decir</w:t>
-      </w:r>
-      <w:proofErr w:type="gramEnd"/>
-      <w:r>
-        <w:rPr>
-          <w:lang w:val="es-419"/>
-        </w:rPr>
-        <w:t xml:space="preserve"> el </w:t>
-      </w:r>
-      <w:proofErr w:type="spellStart"/>
-      <w:r>
-        <w:rPr>
-          <w:lang w:val="es-419"/>
-        </w:rPr>
-        <w:t>metodo</w:t>
-      </w:r>
-      <w:proofErr w:type="spellEnd"/>
-      <w:r>
-        <w:rPr>
-          <w:lang w:val="es-419"/>
-        </w:rPr>
-        <w:t xml:space="preserve"> recorre el </w:t>
-      </w:r>
-      <w:proofErr w:type="spellStart"/>
-      <w:r>
-        <w:rPr>
-          <w:lang w:val="es-419"/>
-        </w:rPr>
-        <w:t>arbol</w:t>
-      </w:r>
-      <w:proofErr w:type="spellEnd"/>
-      <w:r>
-        <w:rPr>
-          <w:lang w:val="es-419"/>
-        </w:rPr>
-        <w:t xml:space="preserve"> y agarra los valores de los nodos construyendo una cadena con todos esos valores.</w:t>
-      </w:r>
+          <w:u w:val="single"/>
+        </w:rPr>
+      </w:pPr>
     </w:p>
-    <w:p/>
     <w:p>
-      <w:r>
+      <w:pPr>
+        <w:rPr>
+          <w:b/>
+          <w:bCs/>
+          <w:u w:val="single"/>
+        </w:rPr>
+      </w:pPr>
+      <w:r>
+        <w:rPr>
+          <w:b/>
+          <w:bCs/>
+          <w:u w:val="single"/>
+        </w:rPr>
         <w:t>¿Cómo funcionan?</w:t>
       </w:r>
     </w:p>
@@ -159,23 +176,13 @@
           <w:numId w:val="2"/>
         </w:numPr>
       </w:pPr>
-      <w:proofErr w:type="spellStart"/>
       <w:r>
         <w:rPr>
           <w:b/>
           <w:bCs/>
           <w:lang w:val="es-419"/>
         </w:rPr>
-        <w:t>CrearArbol</w:t>
-      </w:r>
-      <w:proofErr w:type="spellEnd"/>
-      <w:r>
-        <w:rPr>
-          <w:b/>
-          <w:bCs/>
-          <w:lang w:val="es-419"/>
-        </w:rPr>
-        <w:t>:</w:t>
+        <w:t>CrearArbol:</w:t>
       </w:r>
       <w:r>
         <w:rPr>
@@ -183,47 +190,29 @@
         </w:rPr>
         <w:t xml:space="preserve"> si ya no tiene sentido seguir preguntando, ya que todos los datos dicen lo mismo, se crea una hoja con la respuesta final (por ejemplo: “</w:t>
       </w:r>
-      <w:proofErr w:type="gramStart"/>
-      <w:r>
-        <w:rPr>
-          <w:lang w:val="es-419"/>
-        </w:rPr>
-        <w:t>es  pepe</w:t>
-      </w:r>
-      <w:proofErr w:type="gramEnd"/>
+      <w:r>
+        <w:rPr>
+          <w:lang w:val="es-419"/>
+        </w:rPr>
+        <w:t>es pepe</w:t>
+      </w:r>
       <w:r>
         <w:rPr>
           <w:lang w:val="es-419"/>
         </w:rPr>
         <w:t xml:space="preserve">”). Si todavía se puede dividir, se crea un nodo de pregunta, y dependiendo de la respuesta (si o no), se crea una rama izquierda (con datos que respondieron </w:t>
       </w:r>
-      <w:proofErr w:type="spellStart"/>
-      <w:r>
-        <w:rPr>
-          <w:lang w:val="es-419"/>
-        </w:rPr>
-        <w:t>si</w:t>
-      </w:r>
-      <w:proofErr w:type="spellEnd"/>
-      <w:r>
-        <w:rPr>
-          <w:lang w:val="es-419"/>
-        </w:rPr>
-        <w:t>) y una rama derecha (con los datos que respondieron que no). Todo esto para que el “</w:t>
-      </w:r>
-      <w:proofErr w:type="spellStart"/>
-      <w:r>
-        <w:rPr>
-          <w:lang w:val="es-419"/>
-        </w:rPr>
-        <w:t>bot</w:t>
-      </w:r>
-      <w:proofErr w:type="spellEnd"/>
-      <w:r>
-        <w:rPr>
-          <w:lang w:val="es-419"/>
-        </w:rPr>
-        <w:t>” tenga un árbol armado con preguntas y respuesta que le permitan ir adivinando personaje en el transcurso del juego.</w:t>
+      <w:r>
+        <w:rPr>
+          <w:lang w:val="es-419"/>
+        </w:rPr>
+        <w:t>sí</w:t>
+      </w:r>
+      <w:r>
+        <w:rPr>
+          <w:lang w:val="es-419"/>
+        </w:rPr>
+        <w:t>) y una rama derecha (con los datos que respondieron que no). Todo esto para que el “bot” tenga un árbol armado con preguntas y respuesta que le permitan ir adivinando personaje en el transcurso del juego.</w:t>
       </w:r>
     </w:p>
     <w:p>
@@ -247,28 +236,86 @@
         </w:rPr>
         <w:t xml:space="preserve"> si está en una hoja (respuesta final), guarda ese valor, si está en un nodo de pregunta, baja por la rama izquierda y por la derecha, y guarda las respuestas que </w:t>
       </w:r>
-      <w:proofErr w:type="gramStart"/>
-      <w:r>
-        <w:rPr>
-          <w:lang w:val="es-419"/>
-        </w:rPr>
-        <w:t>encuentre..</w:t>
-      </w:r>
-      <w:proofErr w:type="gramEnd"/>
-      <w:r>
-        <w:rPr>
-          <w:lang w:val="es-419"/>
-        </w:rPr>
-        <w:t xml:space="preserve"> Va concatenando todo ese texto para mostrar al final todas las predicciones posibles.  Es como una lista de todas las respuestas posibles que puede calcular el </w:t>
-      </w:r>
-      <w:proofErr w:type="spellStart"/>
-      <w:r>
-        <w:rPr>
-          <w:lang w:val="es-419"/>
-        </w:rPr>
-        <w:t>bot</w:t>
-      </w:r>
-      <w:proofErr w:type="spellEnd"/>
+      <w:r>
+        <w:rPr>
+          <w:lang w:val="es-419"/>
+        </w:rPr>
+        <w:t>encuentre.</w:t>
+      </w:r>
+      <w:r>
+        <w:rPr>
+          <w:lang w:val="es-419"/>
+        </w:rPr>
+        <w:t xml:space="preserve"> Va concatenando todo ese texto para mostrar al final todas las predicciones posibles.  Es como una lista de todas las respuestas posibles que puede calcular el bot</w:t>
+      </w:r>
+      <w:r>
+        <w:rPr>
+          <w:lang w:val="es-419"/>
+        </w:rPr>
+        <w:t>.</w:t>
+      </w:r>
+    </w:p>
+    <w:p>
+      <w:pPr>
+        <w:ind w:left="360"/>
+        <w:rPr>
+          <w:b/>
+          <w:bCs/>
+          <w:u w:val="single"/>
+          <w:lang w:val="es-419"/>
+        </w:rPr>
+      </w:pPr>
+    </w:p>
+    <w:p>
+      <w:pPr>
+        <w:ind w:left="360"/>
+        <w:rPr>
+          <w:b/>
+          <w:bCs/>
+          <w:u w:val="single"/>
+          <w:lang w:val="es-419"/>
+        </w:rPr>
+      </w:pPr>
+      <w:r>
+        <w:rPr>
+          <w:b/>
+          <w:bCs/>
+          <w:u w:val="single"/>
+          <w:lang w:val="es-419"/>
+        </w:rPr>
+        <w:t xml:space="preserve">Posibles mejoras: </w:t>
+      </w:r>
+    </w:p>
+    <w:p>
+      <w:pPr>
+        <w:numPr>
+          <w:ilvl w:val="0"/>
+          <w:numId w:val="3"/>
+        </w:numPr>
+      </w:pPr>
+      <w:r>
+        <w:rPr>
+          <w:lang w:val="es-419"/>
+        </w:rPr>
+        <w:t xml:space="preserve">Unas de las mejoras que se me ocurren son la de un método que devuelva la altura del árbol, para saber </w:t>
+      </w:r>
+      <w:r>
+        <w:rPr>
+          <w:lang w:val="es-419"/>
+        </w:rPr>
+        <w:t>cuántas</w:t>
+      </w:r>
+      <w:r>
+        <w:rPr>
+          <w:lang w:val="es-419"/>
+        </w:rPr>
+        <w:t xml:space="preserve"> preguntas máximo podría hacer el bot antes de adivinar.</w:t>
+      </w:r>
+    </w:p>
+    <w:p>
+      <w:pPr>
+        <w:ind w:left="360"/>
+      </w:pPr>
     </w:p>
     <w:p/>
     <w:sectPr>
@@ -397,6 +444,146 @@
     </w:lvl>
   </w:abstractNum>
   <w:abstractNum w:abstractNumId="1" w15:restartNumberingAfterBreak="0">
+    <w:nsid w:val="64A00B08"/>
+    <w:multiLevelType w:val="hybridMultilevel"/>
+    <w:tmpl w:val="D7AC6F96"/>
+    <w:lvl w:ilvl="0" w:tplc="47E44608">
+      <w:start w:val="1"/>
+      <w:numFmt w:val="bullet"/>
+      <w:lvlText w:val="●"/>
+      <w:lvlJc w:val="left"/>
+      <w:pPr>
+        <w:tabs>
+          <w:tab w:val="num" w:pos="720"/>
+        </w:tabs>
+        <w:ind w:left="720" w:hanging="360"/>
+      </w:pPr>
+      <w:rPr>
+        <w:rFonts w:ascii="Lato" w:hAnsi="Lato" w:hint="default"/>
+      </w:rPr>
+    </w:lvl>
+    <w:lvl w:ilvl="1" w:tplc="F3BE45FE" w:tentative="1">
+      <w:start w:val="1"/>
+      <w:numFmt w:val="bullet"/>
+      <w:lvlText w:val="●"/>
+      <w:lvlJc w:val="left"/>
+      <w:pPr>
+        <w:tabs>
+          <w:tab w:val="num" w:pos="1440"/>
+        </w:tabs>
+        <w:ind w:left="1440" w:hanging="360"/>
+      </w:pPr>
+      <w:rPr>
+        <w:rFonts w:ascii="Lato" w:hAnsi="Lato" w:hint="default"/>
+      </w:rPr>
+    </w:lvl>
+    <w:lvl w:ilvl="2" w:tplc="72A45BE8" w:tentative="1">
+      <w:start w:val="1"/>
+      <w:numFmt w:val="bullet"/>
+      <w:lvlText w:val="●"/>
+      <w:lvlJc w:val="left"/>
+      <w:pPr>
+        <w:tabs>
+          <w:tab w:val="num" w:pos="2160"/>
+        </w:tabs>
+        <w:ind w:left="2160" w:hanging="360"/>
+      </w:pPr>
+      <w:rPr>
+        <w:rFonts w:ascii="Lato" w:hAnsi="Lato" w:hint="default"/>
+      </w:rPr>
+    </w:lvl>
+    <w:lvl w:ilvl="3" w:tplc="2E888736" w:tentative="1">
+      <w:start w:val="1"/>
+      <w:numFmt w:val="bullet"/>
+      <w:lvlText w:val="●"/>
+      <w:lvlJc w:val="left"/>
+      <w:pPr>
+        <w:tabs>
+          <w:tab w:val="num" w:pos="2880"/>
+        </w:tabs>
+        <w:ind w:left="2880" w:hanging="360"/>
+      </w:pPr>
+      <w:rPr>
+        <w:rFonts w:ascii="Lato" w:hAnsi="Lato" w:hint="default"/>
+      </w:rPr>
+    </w:lvl>
+    <w:lvl w:ilvl="4" w:tplc="C87CFB18" w:tentative="1">
+      <w:start w:val="1"/>
+      <w:numFmt w:val="bullet"/>
+      <w:lvlText w:val="●"/>
+      <w:lvlJc w:val="left"/>
+      <w:pPr>
+        <w:tabs>
+          <w:tab w:val="num" w:pos="3600"/>
+        </w:tabs>
+        <w:ind w:left="3600" w:hanging="360"/>
+      </w:pPr>
+      <w:rPr>
+        <w:rFonts w:ascii="Lato" w:hAnsi="Lato" w:hint="default"/>
+      </w:rPr>
+    </w:lvl>
+    <w:lvl w:ilvl="5" w:tplc="6E424304" w:tentative="1">
+      <w:start w:val="1"/>
+      <w:numFmt w:val="bullet"/>
+      <w:lvlText w:val="●"/>
+      <w:lvlJc w:val="left"/>
+      <w:pPr>
+        <w:tabs>
+          <w:tab w:val="num" w:pos="4320"/>
+        </w:tabs>
+        <w:ind w:left="4320" w:hanging="360"/>
+      </w:pPr>
+      <w:rPr>
+        <w:rFonts w:ascii="Lato" w:hAnsi="Lato" w:hint="default"/>
+      </w:rPr>
+    </w:lvl>
+    <w:lvl w:ilvl="6" w:tplc="5BB0FF68" w:tentative="1">
+      <w:start w:val="1"/>
+      <w:numFmt w:val="bullet"/>
+      <w:lvlText w:val="●"/>
+      <w:lvlJc w:val="left"/>
+      <w:pPr>
+        <w:tabs>
+          <w:tab w:val="num" w:pos="5040"/>
+        </w:tabs>
+        <w:ind w:left="5040" w:hanging="360"/>
+      </w:pPr>
+      <w:rPr>
+        <w:rFonts w:ascii="Lato" w:hAnsi="Lato" w:hint="default"/>
+      </w:rPr>
+    </w:lvl>
+    <w:lvl w:ilvl="7" w:tplc="054EE89E" w:tentative="1">
+      <w:start w:val="1"/>
+      <w:numFmt w:val="bullet"/>
+      <w:lvlText w:val="●"/>
+      <w:lvlJc w:val="left"/>
+      <w:pPr>
+        <w:tabs>
+          <w:tab w:val="num" w:pos="5760"/>
+        </w:tabs>
+        <w:ind w:left="5760" w:hanging="360"/>
+      </w:pPr>
+      <w:rPr>
+        <w:rFonts w:ascii="Lato" w:hAnsi="Lato" w:hint="default"/>
+      </w:rPr>
+    </w:lvl>
+    <w:lvl w:ilvl="8" w:tplc="B6FC57AC" w:tentative="1">
+      <w:start w:val="1"/>
+      <w:numFmt w:val="bullet"/>
+      <w:lvlText w:val="●"/>
+      <w:lvlJc w:val="left"/>
+      <w:pPr>
+        <w:tabs>
+          <w:tab w:val="num" w:pos="6480"/>
+        </w:tabs>
+        <w:ind w:left="6480" w:hanging="360"/>
+      </w:pPr>
+      <w:rPr>
+        <w:rFonts w:ascii="Lato" w:hAnsi="Lato" w:hint="default"/>
+      </w:rPr>
+    </w:lvl>
+  </w:abstractNum>
+  <w:abstractNum w:abstractNumId="2" w15:restartNumberingAfterBreak="0">
     <w:nsid w:val="70FF243B"/>
     <w:multiLevelType w:val="hybridMultilevel"/>
     <w:tmpl w:val="4C54C588"/>
@@ -513,6 +700,9 @@
     <w:abstractNumId w:val="0"/>
   </w:num>
   <w:num w:numId="2" w16cid:durableId="257837049">
+    <w:abstractNumId w:val="2"/>
+  </w:num>
+  <w:num w:numId="3" w16cid:durableId="1572347443">
     <w:abstractNumId w:val="1"/>
   </w:num>
 </w:numbering>

</xml_diff>